<commit_message>
criação de declaração e mudança em contrato
</commit_message>
<xml_diff>
--- a/10_MODELO_CONTRATACAO_PF_TESTE.docx
+++ b/10_MODELO_CONTRATACAO_PF_TESTE.docx
@@ -1364,6 +1364,14 @@
           <w:bCs/>
         </w:rPr>
       </w:pPr>
+      <w:r>
+        <w:rPr>
+          <w:rFonts w:ascii="Garamond" w:eastAsia="Arial Unicode MS" w:hAnsi="Garamond" w:cs="Times New Roman"/>
+          <w:b/>
+          <w:bCs/>
+        </w:rPr>
+        <w:t>#NOME_</w:t>
+      </w:r>
       <w:r>
         <w:rPr>
           <w:rFonts w:ascii="Garamond" w:eastAsia="Arial Unicode MS" w:hAnsi="Garamond" w:cs="Times New Roman"/>

</xml_diff>